<commit_message>
Incluida carpeta de videos
</commit_message>
<xml_diff>
--- a/Bitacora.docx
+++ b/Bitacora.docx
@@ -1876,7 +1876,24 @@
           <w:szCs w:val="22"/>
           <w:lang w:val="es-AR"/>
         </w:rPr>
-        <w:t>Hoy día nos pusimos en campaña para idear el sistema de conteo que va a tener Arduino para simular un reloj, esto si bien no es del todo necesario, ya que luego cuando se disponga del módulo Bluetooth podemos mandar la hora registrada en el celular directo a Arduino, es importante de todas maneras saber que podemos hacer en caso de que no se pueda.</w:t>
+        <w:t xml:space="preserve">Hoy día nos pusimos en campaña para idear el sistema de conteo que va a tener Arduino para simular un reloj, </w:t>
+      </w:r>
+      <w:r>
+        <w:rPr>
+          <w:rFonts w:ascii="Arial" w:hAnsi="Arial" w:cs="Arial"/>
+          <w:sz w:val="22"/>
+          <w:szCs w:val="22"/>
+        </w:rPr>
+        <w:t>ya que cuando tengamos un modulo Bluetooth, vamos a tener que sincronizar la hora cada tanto y para que no sea constante esa transferencia la cosa es que se pueda sostener por si solo</w:t>
+      </w:r>
+      <w:r>
+        <w:rPr>
+          <w:rFonts w:ascii="Arial" w:hAnsi="Arial" w:cs="Arial"/>
+          <w:sz w:val="22"/>
+          <w:szCs w:val="22"/>
+          <w:lang w:val="es-AR"/>
+        </w:rPr>
+        <w:t>.</w:t>
       </w:r>
     </w:p>
     <w:p>
@@ -1896,7 +1913,15 @@
           <w:szCs w:val="22"/>
           <w:lang w:val="es-AR"/>
         </w:rPr>
-        <w:t>Nuestro intento fue exitoso, logrando establecer un sistema de conteo exactamente igual al que tienen los relojes, donde uno establece una hora inicial y listo. Igual cabe aclarar que no es perfecto, tiene uno que otro error que no es muy frecuente, pero que de igual manera vamos a intentar arreglar.</w:t>
+        <w:t xml:space="preserve">Nuestro intento fue </w:t>
+      </w:r>
+      <w:r>
+        <w:rPr>
+          <w:rFonts w:ascii="Arial" w:hAnsi="Arial" w:cs="Arial"/>
+          <w:sz w:val="22"/>
+          <w:szCs w:val="22"/>
+        </w:rPr>
+        <w:t>exitoso hasta cierta parte, ya que crear ese sistema es facil, pero el problema es mostrarlo en la pantalla con la posicion que nosotros queramos, sin la necesidad de limpiar la pantalla completamente cada vez que se actualicen los minutos.</w:t>
       </w:r>
     </w:p>
     <w:p>
@@ -1957,13 +1982,46 @@
           <w:sz w:val="22"/>
           <w:szCs w:val="22"/>
         </w:rPr>
-        <w:t>Luego de una charla con Pablo Sanchez, nuestro mentor en el proyecto, decidimos comprar el modulo Bluetooth HM-10 y un pack de cables a travez de Monarca Electronica. Mientras que llega el pedido, seguimos diseñando y probando metodos de conteo para que pueda almacenar la hora de manera correcta sin retrasos ni nada. La gran dificultad que se presenta es el tema de que las librerias que hay disponibles para trabajar con la pantalla son bastante pobres cuando hablamos de documentacion. Sin una libreria que nos permita el hacer lo que queramos con la pantalla se complica el hecho de acomodar las cosas.</w:t>
+        <w:t xml:space="preserve">Luego de una charla con Pablo Sanchez, nuestro mentor en el proyecto, decidimos comprar el modulo Bluetooth HM-10 y un pack de cables a </w:t>
+      </w:r>
+      <w:r>
+        <w:rPr>
+          <w:rFonts w:ascii="Arial" w:hAnsi="Arial" w:cs="Arial"/>
+          <w:sz w:val="22"/>
+          <w:szCs w:val="22"/>
+        </w:rPr>
+        <w:t>través</w:t>
+      </w:r>
+      <w:r>
+        <w:rPr>
+          <w:rFonts w:ascii="Arial" w:hAnsi="Arial" w:cs="Arial"/>
+          <w:sz w:val="22"/>
+          <w:szCs w:val="22"/>
+        </w:rPr>
+        <w:t xml:space="preserve"> de Monarca </w:t>
+      </w:r>
+      <w:r>
+        <w:rPr>
+          <w:rFonts w:ascii="Arial" w:hAnsi="Arial" w:cs="Arial"/>
+          <w:sz w:val="22"/>
+          <w:szCs w:val="22"/>
+        </w:rPr>
+        <w:t>Electrónica</w:t>
+      </w:r>
+      <w:r>
+        <w:rPr>
+          <w:rFonts w:ascii="Arial" w:hAnsi="Arial" w:cs="Arial"/>
+          <w:sz w:val="22"/>
+          <w:szCs w:val="22"/>
+        </w:rPr>
+        <w:t>. Mientras que llega el pedido, seguimos diseñando y probando metodos de conteo para que pueda almacenar la hora de manera correcta sin retrasos ni nada. La gran dificultad que se presenta es el tema de que las librerias que hay disponibles para trabajar con la pantalla son bastante pobres cuando hablamos de documentacion. Sin una libreria que nos permita el hacer lo que queramos con la pantalla se complica el hecho de acomodar las cosas.</w:t>
       </w:r>
     </w:p>
     <w:p>
       <w:pPr>
         <w:pStyle w:val="8"/>
         <w:numPr>
+          <w:ilvl w:val="0"/>
           <w:numId w:val="0"/>
         </w:numPr>
         <w:ind w:leftChars="0"/>
@@ -2027,8 +2085,6 @@
           <w:szCs w:val="32"/>
         </w:rPr>
       </w:pPr>
-      <w:bookmarkStart w:id="2" w:name="_GoBack"/>
-      <w:bookmarkEnd w:id="2"/>
       <w:r>
         <w:rPr>
           <w:rFonts w:ascii="Arial" w:hAnsi="Arial" w:cs="Arial"/>
@@ -2044,27 +2100,101 @@
       <w:pPr>
         <w:pStyle w:val="8"/>
         <w:rPr>
-          <w:rFonts w:ascii="Arial" w:hAnsi="Arial" w:cs="Arial"/>
-          <w:sz w:val="22"/>
-          <w:szCs w:val="22"/>
-        </w:rPr>
-      </w:pPr>
-      <w:r>
-        <w:rPr>
-          <w:rFonts w:ascii="Arial" w:hAnsi="Arial" w:cs="Arial"/>
-          <w:sz w:val="22"/>
-          <w:szCs w:val="22"/>
-        </w:rPr>
-        <w:t xml:space="preserve">Hoy Marcos y Emanuel pasaron la tarde con el profesor de laboratorio, el cual les estuvo enseñando las bases de Arduino y tambien guiando un poco para poder idear el algoritmo del reloj. El trabajo que realizaron hoy fue una especie de semaforo, la cual al iniciar prendia un led, al cabo de unos segundos lo apagaba y prendia otro. Video adjunto en la carpeta </w:t>
-      </w:r>
-      <w:r>
-        <w:rPr>
           <w:rFonts w:hint="default" w:ascii="Arial" w:hAnsi="Arial" w:cs="Arial"/>
           <w:sz w:val="22"/>
           <w:szCs w:val="22"/>
         </w:rPr>
+      </w:pPr>
+      <w:r>
+        <w:rPr>
+          <w:rFonts w:ascii="Arial" w:hAnsi="Arial" w:cs="Arial"/>
+          <w:sz w:val="22"/>
+          <w:szCs w:val="22"/>
+        </w:rPr>
+        <w:t xml:space="preserve">Hoy Marcos y Emanuel pasaron la tarde con el profesor de laboratorio, el cual les estuvo enseñando las bases de Arduino y tambien guiando un poco para poder idear el algoritmo del reloj. El trabajo que realizaron hoy fue una especie de </w:t>
+      </w:r>
+      <w:r>
+        <w:rPr>
+          <w:rFonts w:ascii="Arial" w:hAnsi="Arial" w:cs="Arial"/>
+          <w:sz w:val="22"/>
+          <w:szCs w:val="22"/>
+        </w:rPr>
+        <w:t>semáforo</w:t>
+      </w:r>
+      <w:r>
+        <w:rPr>
+          <w:rFonts w:ascii="Arial" w:hAnsi="Arial" w:cs="Arial"/>
+          <w:sz w:val="22"/>
+          <w:szCs w:val="22"/>
+        </w:rPr>
+        <w:t xml:space="preserve">, la cual al iniciar prendia un led, al cabo de unos segundos lo apagaba y prendia otro. Video adjunto en la carpeta </w:t>
+      </w:r>
+      <w:r>
+        <w:rPr>
+          <w:rFonts w:hint="default" w:ascii="Arial" w:hAnsi="Arial" w:cs="Arial"/>
+          <w:sz w:val="22"/>
+          <w:szCs w:val="22"/>
+        </w:rPr>
         <w:t>“Videos” que se puede encontrar en GitHub.</w:t>
       </w:r>
+    </w:p>
+    <w:p>
+      <w:pPr>
+        <w:pStyle w:val="8"/>
+        <w:rPr>
+          <w:rFonts w:hint="default" w:ascii="Arial" w:hAnsi="Arial" w:cs="Arial"/>
+          <w:b/>
+          <w:bCs/>
+          <w:sz w:val="32"/>
+          <w:szCs w:val="32"/>
+        </w:rPr>
+      </w:pPr>
+      <w:r>
+        <w:rPr>
+          <w:rFonts w:hint="default" w:ascii="Arial" w:hAnsi="Arial" w:cs="Arial"/>
+          <w:b/>
+          <w:bCs/>
+          <w:sz w:val="32"/>
+          <w:szCs w:val="32"/>
+        </w:rPr>
+        <w:t>Dia 17/08</w:t>
+      </w:r>
+    </w:p>
+    <w:p>
+      <w:pPr>
+        <w:pStyle w:val="8"/>
+        <w:rPr>
+          <w:rFonts w:hint="default" w:ascii="Arial" w:hAnsi="Arial" w:cs="Arial"/>
+          <w:b w:val="0"/>
+          <w:bCs w:val="0"/>
+          <w:sz w:val="22"/>
+          <w:szCs w:val="22"/>
+        </w:rPr>
+      </w:pPr>
+      <w:r>
+        <w:rPr>
+          <w:rFonts w:hint="default" w:ascii="Arial" w:hAnsi="Arial" w:cs="Arial"/>
+          <w:b w:val="0"/>
+          <w:bCs w:val="0"/>
+          <w:sz w:val="22"/>
+          <w:szCs w:val="22"/>
+        </w:rPr>
+        <w:t>Emanuel y Marcos siguen atendiendo al curso que dicta el profesor de laboratorio. Ya encargamos el modulo Bluetooth y estamos a la espera de que llegue, se espera que llegue aproximadamente el dia 24/08, a mas tardar el 29/08. Mientras tanto, seguimos con el sistema de conteo, pero la pantalla no parece ser muy flexible para ser trabajada. Se plantea un posible cambio de pantalla, aunque su costo es medianamente elevado, se sigue planteando la posibilidad.</w:t>
+      </w:r>
+      <w:bookmarkStart w:id="2" w:name="_GoBack"/>
+      <w:bookmarkEnd w:id="2"/>
+    </w:p>
+    <w:p>
+      <w:pPr>
+        <w:pStyle w:val="8"/>
+        <w:rPr>
+          <w:rFonts w:hint="default" w:ascii="Arial" w:hAnsi="Arial" w:cs="Arial"/>
+          <w:b w:val="0"/>
+          <w:bCs w:val="0"/>
+          <w:sz w:val="22"/>
+          <w:szCs w:val="22"/>
+        </w:rPr>
+      </w:pPr>
     </w:p>
     <w:p>
       <w:pPr>
@@ -2096,6 +2226,26 @@
 
 <file path=word/numbering.xml><?xml version="1.0" encoding="utf-8"?>
 <w:numbering xmlns:wpc="http://schemas.microsoft.com/office/word/2010/wordprocessingCanvas" xmlns:mc="http://schemas.openxmlformats.org/markup-compatibility/2006" xmlns:o="urn:schemas-microsoft-com:office:office" xmlns:r="http://schemas.openxmlformats.org/officeDocument/2006/relationships" xmlns:m="http://schemas.openxmlformats.org/officeDocument/2006/math" xmlns:v="urn:schemas-microsoft-com:vml" xmlns:wp14="http://schemas.microsoft.com/office/word/2010/wordprocessingDrawing" xmlns:wp="http://schemas.openxmlformats.org/drawingml/2006/wordprocessingDrawing" xmlns:w10="urn:schemas-microsoft-com:office:word" xmlns:w="http://schemas.openxmlformats.org/wordprocessingml/2006/main" xmlns:w14="http://schemas.microsoft.com/office/word/2010/wordml" xmlns:wpg="http://schemas.microsoft.com/office/word/2010/wordprocessingGroup" xmlns:wpi="http://schemas.microsoft.com/office/word/2010/wordprocessingInk" xmlns:wne="http://schemas.microsoft.com/office/word/2006/wordml" xmlns:wps="http://schemas.microsoft.com/office/word/2010/wordprocessingShape" mc:Ignorable="w14 wp14">
+  <w:abstractNum w:abstractNumId="1534454801">
+    <w:nsid w:val="5B75EC11"/>
+    <w:multiLevelType w:val="singleLevel"/>
+    <w:tmpl w:val="5B75EC11"/>
+    <w:lvl w:ilvl="0" w:tentative="1">
+      <w:start w:val="1"/>
+      <w:numFmt w:val="bullet"/>
+      <w:lvlText w:val=""/>
+      <w:lvlJc w:val="left"/>
+      <w:pPr>
+        <w:tabs>
+          <w:tab w:val="left" w:pos="420"/>
+        </w:tabs>
+        <w:ind w:left="420" w:leftChars="0" w:hanging="420" w:firstLineChars="0"/>
+      </w:pPr>
+      <w:rPr>
+        <w:rFonts w:hint="default" w:ascii="Wingdings" w:hAnsi="Wingdings"/>
+      </w:rPr>
+    </w:lvl>
+  </w:abstractNum>
   <w:abstractNum w:abstractNumId="1534298357">
     <w:nsid w:val="5B7388F5"/>
     <w:multiLevelType w:val="multilevel"/>
@@ -2545,26 +2695,6 @@
       </w:pPr>
       <w:rPr>
         <w:rFonts w:ascii="Noto Sans Symbols" w:hAnsi="Noto Sans Symbols" w:eastAsia="Noto Sans Symbols" w:cs="Noto Sans Symbols"/>
-      </w:rPr>
-    </w:lvl>
-  </w:abstractNum>
-  <w:abstractNum w:abstractNumId="1534454801">
-    <w:nsid w:val="5B75EC11"/>
-    <w:multiLevelType w:val="singleLevel"/>
-    <w:tmpl w:val="5B75EC11"/>
-    <w:lvl w:ilvl="0" w:tentative="1">
-      <w:start w:val="1"/>
-      <w:numFmt w:val="bullet"/>
-      <w:lvlText w:val=""/>
-      <w:lvlJc w:val="left"/>
-      <w:pPr>
-        <w:tabs>
-          <w:tab w:val="left" w:pos="420"/>
-        </w:tabs>
-        <w:ind w:left="420" w:leftChars="0" w:hanging="420" w:firstLineChars="0"/>
-      </w:pPr>
-      <w:rPr>
-        <w:rFonts w:hint="default" w:ascii="Wingdings" w:hAnsi="Wingdings"/>
       </w:rPr>
     </w:lvl>
   </w:abstractNum>
@@ -2661,7 +2791,7 @@
     <w:lsdException w:qFormat="1" w:unhideWhenUsed="0" w:uiPriority="0" w:semiHidden="0" w:name="Title"/>
     <w:lsdException w:unhideWhenUsed="0" w:uiPriority="0" w:semiHidden="0" w:name="Closing"/>
     <w:lsdException w:unhideWhenUsed="0" w:uiPriority="0" w:semiHidden="0" w:name="Signature"/>
-    <w:lsdException w:uiPriority="1" w:name="Default Paragraph Font"/>
+    <w:lsdException w:uiPriority="1" w:semiHidden="0" w:name="Default Paragraph Font"/>
     <w:lsdException w:unhideWhenUsed="0" w:uiPriority="0" w:semiHidden="0" w:name="Body Text"/>
     <w:lsdException w:unhideWhenUsed="0" w:uiPriority="0" w:semiHidden="0" w:name="Body Text Indent"/>
     <w:lsdException w:unhideWhenUsed="0" w:uiPriority="0" w:semiHidden="0" w:name="List Continue"/>
@@ -2699,7 +2829,7 @@
     <w:lsdException w:unhideWhenUsed="0" w:uiPriority="0" w:semiHidden="0" w:name="HTML Sample"/>
     <w:lsdException w:unhideWhenUsed="0" w:uiPriority="0" w:semiHidden="0" w:name="HTML Typewriter"/>
     <w:lsdException w:unhideWhenUsed="0" w:uiPriority="0" w:semiHidden="0" w:name="HTML Variable"/>
-    <w:lsdException w:uiPriority="99" w:name="Normal Table"/>
+    <w:lsdException w:uiPriority="99" w:semiHidden="0" w:name="Normal Table"/>
     <w:lsdException w:unhideWhenUsed="0" w:uiPriority="0" w:semiHidden="0" w:name="annotation subject"/>
     <w:lsdException w:uiPriority="0" w:name="Table Simple 1"/>
     <w:lsdException w:uiPriority="0" w:name="Table Simple 2"/>

</xml_diff>